<commit_message>
Post Freshmen year Resume
</commit_message>
<xml_diff>
--- a/Miscelaneous/Resumes/BharatSrirangamResume.docx
+++ b/Miscelaneous/Resumes/BharatSrirangamResume.docx
@@ -20,6 +20,7 @@
           <w:lang w:val="pt-BR"/>
         </w:rPr>
       </w:pPr>
+      <w:proofErr w:type="spellStart"/>
       <w:r>
         <w:rPr>
           <w:rFonts w:ascii="Times New Roman" w:hAnsi="Times New Roman"/>
@@ -27,7 +28,17 @@
           <w:szCs w:val="36"/>
           <w:lang w:val="pt-BR"/>
         </w:rPr>
-        <w:t>Bharat Srirangam</w:t>
+        <w:t>Bharat</w:t>
+      </w:r>
+      <w:proofErr w:type="spellEnd"/>
+      <w:r>
+        <w:rPr>
+          <w:rFonts w:ascii="Times New Roman" w:hAnsi="Times New Roman"/>
+          <w:sz w:val="36"/>
+          <w:szCs w:val="36"/>
+          <w:lang w:val="pt-BR"/>
+        </w:rPr>
+        <w:t xml:space="preserve"> Srirangam</w:t>
       </w:r>
     </w:p>
     <w:p>
@@ -101,6 +112,7 @@
         </w:rPr>
         <w:t xml:space="preserve">(317) 902 – 7190 </w:t>
       </w:r>
+      <w:proofErr w:type="gramStart"/>
       <w:r>
         <w:rPr>
           <w:sz w:val="21"/>
@@ -115,6 +127,7 @@
         </w:rPr>
         <w:t>bharatsrirangam@gatech.edu</w:t>
       </w:r>
+      <w:proofErr w:type="gramEnd"/>
     </w:p>
     <w:p>
       <w:pPr>
@@ -205,7 +218,7 @@
           <w:sz w:val="21"/>
           <w:szCs w:val="21"/>
         </w:rPr>
-        <w:t xml:space="preserve">To obtain a summer 2017 research position or internship in a computer science field (ie. Cybersecurity or Data Analysis) </w:t>
+        <w:t xml:space="preserve">To obtain a summer 2017 internship </w:t>
       </w:r>
     </w:p>
     <w:p>
@@ -603,7 +616,7 @@
           <w:sz w:val="21"/>
           <w:szCs w:val="21"/>
         </w:rPr>
-        <w:t>Sophomore (by Credit Hours)</w:t>
+        <w:t>Sophomore</w:t>
       </w:r>
       <w:r>
         <w:rPr>
@@ -642,7 +655,13 @@
         <w:rPr>
           <w:iCs/>
         </w:rPr>
-        <w:t xml:space="preserve">Mathematics Minor </w:t>
+        <w:t xml:space="preserve">Threads: Information Internetworks, Devices </w:t>
+      </w:r>
+      <w:r>
+        <w:rPr>
+          <w:iCs/>
+        </w:rPr>
+        <w:tab/>
       </w:r>
     </w:p>
     <w:p>
@@ -673,13 +692,32 @@
         <w:rPr>
           <w:iCs/>
         </w:rPr>
-        <w:t xml:space="preserve">Threads: Information Internetworks, Devices </w:t>
-      </w:r>
-      <w:r>
-        <w:rPr>
-          <w:iCs/>
-        </w:rPr>
-        <w:tab/>
+        <w:t xml:space="preserve">Relevant Coursework: Object Oriented Programming, Linear Algebra with Abstract Vector Spaces, </w:t>
+      </w:r>
+      <w:r>
+        <w:rPr>
+          <w:iCs/>
+        </w:rPr>
+        <w:br/>
+        <w:t xml:space="preserve">       </w:t>
+      </w:r>
+      <w:r>
+        <w:rPr>
+          <w:iCs/>
+        </w:rPr>
+        <w:t>Data Structures</w:t>
+      </w:r>
+      <w:r>
+        <w:rPr>
+          <w:iCs/>
+        </w:rPr>
+        <w:t xml:space="preserve"> </w:t>
+      </w:r>
+      <w:r>
+        <w:rPr>
+          <w:iCs/>
+        </w:rPr>
+        <w:t xml:space="preserve">and Algorithms, Honors Discrete </w:t>
       </w:r>
     </w:p>
     <w:p>
@@ -710,7 +748,19 @@
         <w:rPr>
           <w:iCs/>
         </w:rPr>
-        <w:t xml:space="preserve">Relevant Coursework: Object Oriented Programming, Linear Algebra with Abstract Vector Spaces, </w:t>
+        <w:t>Math</w:t>
+      </w:r>
+      <w:r>
+        <w:rPr>
+          <w:iCs/>
+        </w:rPr>
+        <w:t xml:space="preserve"> </w:t>
+      </w:r>
+      <w:r>
+        <w:rPr>
+          <w:iCs/>
+        </w:rPr>
+        <w:t xml:space="preserve">Mathematics Minor </w:t>
       </w:r>
     </w:p>
     <w:p>
@@ -722,40 +772,74 @@
           <w:tab w:val="left" w:pos="7920"/>
           <w:tab w:val="right" w:pos="10800"/>
         </w:tabs>
-        <w:overflowPunct/>
-        <w:autoSpaceDE/>
-        <w:autoSpaceDN/>
-        <w:adjustRightInd/>
-        <w:textAlignment w:val="auto"/>
-        <w:rPr>
-          <w:iCs/>
-          <w:sz w:val="21"/>
-          <w:szCs w:val="21"/>
-        </w:rPr>
-      </w:pPr>
-      <w:r>
-        <w:rPr>
-          <w:iCs/>
+        <w:spacing w:after="80"/>
+        <w:rPr>
+          <w:b/>
+          <w:iCs/>
+          <w:sz w:val="26"/>
+          <w:szCs w:val="26"/>
+          <w:u w:val="thick"/>
+        </w:rPr>
+      </w:pPr>
+      <w:r>
+        <w:rPr>
+          <w:b/>
+          <w:iCs/>
+          <w:sz w:val="26"/>
+          <w:szCs w:val="26"/>
+          <w:u w:val="thick"/>
+        </w:rPr>
+        <w:t>Hackathons</w:t>
+      </w:r>
+      <w:r>
+        <w:rPr>
+          <w:b/>
+          <w:iCs/>
+          <w:sz w:val="26"/>
+          <w:szCs w:val="26"/>
+          <w:u w:val="thick"/>
+        </w:rPr>
+        <w:t>/</w:t>
+      </w:r>
+      <w:r>
+        <w:rPr>
+          <w:b/>
+          <w:iCs/>
+          <w:sz w:val="26"/>
+          <w:szCs w:val="26"/>
+          <w:u w:val="thick"/>
+        </w:rPr>
+        <w:t>Projects</w:t>
+      </w:r>
+      <w:r>
+        <w:rPr>
+          <w:b/>
+          <w:iCs/>
+          <w:sz w:val="26"/>
+          <w:szCs w:val="26"/>
+          <w:u w:val="thick"/>
         </w:rPr>
         <w:tab/>
       </w:r>
       <w:r>
         <w:rPr>
-          <w:iCs/>
-        </w:rPr>
-        <w:t xml:space="preserve">Data Structures </w:t>
-      </w:r>
-      <w:r>
-        <w:rPr>
-          <w:iCs/>
-        </w:rPr>
-        <w:t xml:space="preserve"> </w:t>
-      </w:r>
-      <w:r>
-        <w:rPr>
-          <w:iCs/>
-        </w:rPr>
-        <w:t>and Algorithms, Honors Discrete Math</w:t>
+          <w:b/>
+          <w:iCs/>
+          <w:sz w:val="26"/>
+          <w:szCs w:val="26"/>
+          <w:u w:val="thick"/>
+        </w:rPr>
+        <w:tab/>
+      </w:r>
+      <w:r>
+        <w:rPr>
+          <w:b/>
+          <w:iCs/>
+          <w:sz w:val="26"/>
+          <w:szCs w:val="26"/>
+          <w:u w:val="thick"/>
+        </w:rPr>
+        <w:tab/>
       </w:r>
     </w:p>
     <w:p>
@@ -767,54 +851,21 @@
           <w:tab w:val="left" w:pos="7920"/>
           <w:tab w:val="right" w:pos="10800"/>
         </w:tabs>
-        <w:spacing w:after="80"/>
-        <w:rPr>
-          <w:b/>
-          <w:iCs/>
-          <w:sz w:val="26"/>
-          <w:szCs w:val="26"/>
-          <w:u w:val="thick"/>
-        </w:rPr>
-      </w:pPr>
-      <w:r>
-        <w:rPr>
-          <w:b/>
-          <w:iCs/>
-          <w:sz w:val="26"/>
-          <w:szCs w:val="26"/>
-          <w:u w:val="thick"/>
-        </w:rPr>
-        <w:t xml:space="preserve">Experience     </w:t>
-      </w:r>
-      <w:r>
-        <w:rPr>
-          <w:b/>
-          <w:iCs/>
-          <w:sz w:val="26"/>
-          <w:szCs w:val="26"/>
-          <w:u w:val="thick"/>
-        </w:rPr>
-        <w:tab/>
-      </w:r>
-      <w:r>
-        <w:rPr>
-          <w:b/>
-          <w:iCs/>
-          <w:sz w:val="26"/>
-          <w:szCs w:val="26"/>
-          <w:u w:val="thick"/>
-        </w:rPr>
-        <w:tab/>
-      </w:r>
-      <w:r>
-        <w:rPr>
-          <w:b/>
-          <w:iCs/>
-          <w:sz w:val="26"/>
-          <w:szCs w:val="26"/>
-          <w:u w:val="thick"/>
-        </w:rPr>
-        <w:tab/>
+        <w:rPr>
+          <w:b/>
+          <w:iCs/>
+          <w:sz w:val="21"/>
+          <w:szCs w:val="21"/>
+        </w:rPr>
+      </w:pPr>
+      <w:r>
+        <w:rPr>
+          <w:b/>
+          <w:iCs/>
+          <w:sz w:val="21"/>
+          <w:szCs w:val="21"/>
+        </w:rPr>
+        <w:t>Civilization VI CS1331 Edition</w:t>
       </w:r>
     </w:p>
     <w:p>
@@ -827,52 +878,85 @@
           <w:tab w:val="right" w:pos="10800"/>
         </w:tabs>
         <w:rPr>
-          <w:b/>
-          <w:iCs/>
-          <w:sz w:val="21"/>
-          <w:szCs w:val="21"/>
-        </w:rPr>
-      </w:pPr>
-      <w:r>
-        <w:rPr>
-          <w:b/>
-          <w:iCs/>
-          <w:sz w:val="21"/>
-          <w:szCs w:val="21"/>
-        </w:rPr>
-        <w:t>Einstein’s Workshop</w:t>
-      </w:r>
-      <w:r>
-        <w:rPr>
-          <w:b/>
-          <w:iCs/>
-          <w:sz w:val="21"/>
-          <w:szCs w:val="21"/>
-        </w:rPr>
-        <w:tab/>
-      </w:r>
-      <w:r>
-        <w:rPr>
-          <w:b/>
-          <w:iCs/>
-          <w:sz w:val="21"/>
-          <w:szCs w:val="21"/>
-        </w:rPr>
-        <w:tab/>
-      </w:r>
-      <w:r>
-        <w:rPr>
-          <w:b/>
-          <w:iCs/>
-          <w:sz w:val="21"/>
-          <w:szCs w:val="21"/>
-        </w:rPr>
-        <w:tab/>
-        <w:t>Burlington, MA</w:t>
+          <w:i/>
+          <w:iCs/>
+          <w:sz w:val="18"/>
+          <w:szCs w:val="18"/>
+        </w:rPr>
+      </w:pPr>
+      <w:r>
+        <w:rPr>
+          <w:i/>
+          <w:iCs/>
+          <w:sz w:val="18"/>
+          <w:szCs w:val="18"/>
+        </w:rPr>
+        <w:t>We created and coded a version of Civilization -</w:t>
+      </w:r>
+      <w:r>
+        <w:rPr>
+          <w:i/>
+          <w:iCs/>
+          <w:sz w:val="18"/>
+          <w:szCs w:val="18"/>
+        </w:rPr>
+        <w:t xml:space="preserve"> a turn based strategy game that was the focus of our</w:t>
+      </w:r>
+      <w:r>
+        <w:rPr>
+          <w:i/>
+          <w:iCs/>
+          <w:sz w:val="18"/>
+          <w:szCs w:val="18"/>
+        </w:rPr>
+        <w:t xml:space="preserve"> homework in our</w:t>
+      </w:r>
+      <w:r>
+        <w:rPr>
+          <w:i/>
+          <w:iCs/>
+          <w:sz w:val="18"/>
+          <w:szCs w:val="18"/>
+        </w:rPr>
+        <w:t xml:space="preserve"> CS 1331 Object Oriented Programming Class. We were responsible for creating </w:t>
+      </w:r>
+      <w:proofErr w:type="gramStart"/>
+      <w:r>
+        <w:rPr>
+          <w:i/>
+          <w:iCs/>
+          <w:sz w:val="18"/>
+          <w:szCs w:val="18"/>
+        </w:rPr>
+        <w:t>a majority of</w:t>
+      </w:r>
+      <w:proofErr w:type="gramEnd"/>
+      <w:r>
+        <w:rPr>
+          <w:i/>
+          <w:iCs/>
+          <w:sz w:val="18"/>
+          <w:szCs w:val="18"/>
+        </w:rPr>
+        <w:t xml:space="preserve"> the Classes and functionality of the </w:t>
+      </w:r>
+      <w:r>
+        <w:rPr>
+          <w:i/>
+          <w:iCs/>
+          <w:sz w:val="18"/>
+          <w:szCs w:val="18"/>
+        </w:rPr>
+        <w:t xml:space="preserve">game – including the UI. </w:t>
       </w:r>
     </w:p>
     <w:p>
       <w:pPr>
+        <w:pStyle w:val="ListParagraph"/>
+        <w:numPr>
+          <w:ilvl w:val="0"/>
+          <w:numId w:val="24"/>
+        </w:numPr>
         <w:tabs>
           <w:tab w:val="left" w:pos="360"/>
           <w:tab w:val="left" w:pos="1440"/>
@@ -883,116 +967,28 @@
         <w:rPr>
           <w:i/>
           <w:iCs/>
-          <w:sz w:val="21"/>
-          <w:szCs w:val="21"/>
-        </w:rPr>
-      </w:pPr>
-      <w:r>
-        <w:rPr>
-          <w:b/>
-          <w:i/>
-          <w:iCs/>
-          <w:sz w:val="21"/>
-          <w:szCs w:val="21"/>
-        </w:rPr>
-        <w:t>Mentor/Teacher’s Assistant/Event-Coordinator</w:t>
-      </w:r>
-      <w:r>
-        <w:rPr>
-          <w:b/>
-          <w:i/>
-          <w:iCs/>
-          <w:sz w:val="21"/>
-          <w:szCs w:val="21"/>
-        </w:rPr>
-        <w:tab/>
-      </w:r>
-      <w:r>
-        <w:rPr>
-          <w:b/>
-          <w:i/>
-          <w:iCs/>
-          <w:sz w:val="21"/>
-          <w:szCs w:val="21"/>
-        </w:rPr>
-        <w:tab/>
-      </w:r>
-      <w:r>
-        <w:rPr>
-          <w:b/>
-          <w:i/>
-          <w:iCs/>
-          <w:sz w:val="21"/>
-          <w:szCs w:val="21"/>
-        </w:rPr>
-        <w:tab/>
-      </w:r>
-      <w:r>
-        <w:rPr>
-          <w:i/>
-          <w:iCs/>
-          <w:sz w:val="21"/>
-          <w:szCs w:val="21"/>
-        </w:rPr>
-        <w:t>November</w:t>
-      </w:r>
-      <w:r>
-        <w:rPr>
-          <w:i/>
-          <w:iCs/>
-          <w:sz w:val="21"/>
-          <w:szCs w:val="21"/>
-        </w:rPr>
-        <w:t xml:space="preserve"> </w:t>
-      </w:r>
-      <w:r>
-        <w:rPr>
-          <w:i/>
-          <w:iCs/>
-          <w:sz w:val="21"/>
-          <w:szCs w:val="21"/>
-        </w:rPr>
-        <w:t>2011</w:t>
-      </w:r>
-      <w:r>
-        <w:rPr>
-          <w:i/>
-          <w:iCs/>
-          <w:sz w:val="21"/>
-          <w:szCs w:val="21"/>
-        </w:rPr>
-        <w:t xml:space="preserve"> </w:t>
-      </w:r>
-      <w:r>
-        <w:rPr>
-          <w:i/>
-          <w:iCs/>
-          <w:sz w:val="21"/>
-          <w:szCs w:val="21"/>
-        </w:rPr>
-        <w:t>–</w:t>
-      </w:r>
-      <w:r>
-        <w:rPr>
-          <w:i/>
-          <w:iCs/>
-          <w:sz w:val="21"/>
-          <w:szCs w:val="21"/>
-        </w:rPr>
-        <w:t xml:space="preserve"> </w:t>
-      </w:r>
-      <w:r>
-        <w:rPr>
-          <w:i/>
-          <w:iCs/>
-          <w:sz w:val="21"/>
-          <w:szCs w:val="21"/>
-        </w:rPr>
-        <w:t>June 2016</w:t>
+        </w:rPr>
+      </w:pPr>
+      <w:r>
+        <w:rPr>
+          <w:iCs/>
+        </w:rPr>
+        <w:t xml:space="preserve">Created the units and their functionality using </w:t>
+      </w:r>
+      <w:r>
+        <w:rPr>
+          <w:iCs/>
+        </w:rPr>
+        <w:t>Java</w:t>
       </w:r>
     </w:p>
     <w:p>
       <w:pPr>
+        <w:pStyle w:val="ListParagraph"/>
+        <w:numPr>
+          <w:ilvl w:val="0"/>
+          <w:numId w:val="24"/>
+        </w:numPr>
         <w:tabs>
           <w:tab w:val="left" w:pos="360"/>
           <w:tab w:val="left" w:pos="1440"/>
@@ -1003,19 +999,641 @@
         <w:rPr>
           <w:i/>
           <w:iCs/>
+        </w:rPr>
+      </w:pPr>
+      <w:r>
+        <w:rPr>
+          <w:iCs/>
+        </w:rPr>
+        <w:t xml:space="preserve">Effectively Used </w:t>
+      </w:r>
+      <w:r>
+        <w:rPr>
+          <w:iCs/>
+        </w:rPr>
+        <w:t xml:space="preserve">Java by incorporating unique concepts such as Inheritance and Polymorphism as well as </w:t>
+      </w:r>
+      <w:proofErr w:type="spellStart"/>
+      <w:r>
+        <w:rPr>
+          <w:iCs/>
+        </w:rPr>
+        <w:t>Javafx</w:t>
+      </w:r>
+      <w:proofErr w:type="spellEnd"/>
+    </w:p>
+    <w:p>
+      <w:pPr>
+        <w:tabs>
+          <w:tab w:val="left" w:pos="360"/>
+          <w:tab w:val="left" w:pos="1440"/>
+          <w:tab w:val="left" w:pos="5760"/>
+          <w:tab w:val="left" w:pos="7920"/>
+          <w:tab w:val="right" w:pos="10800"/>
+        </w:tabs>
+        <w:rPr>
+          <w:i/>
+          <w:iCs/>
           <w:sz w:val="18"/>
           <w:szCs w:val="18"/>
         </w:rPr>
       </w:pPr>
       <w:r>
         <w:rPr>
+          <w:b/>
+          <w:iCs/>
+          <w:sz w:val="21"/>
+          <w:szCs w:val="21"/>
+        </w:rPr>
+        <w:t>MediCheck</w:t>
+      </w:r>
+      <w:r>
+        <w:rPr>
+          <w:b/>
+          <w:iCs/>
+          <w:sz w:val="21"/>
+          <w:szCs w:val="21"/>
+        </w:rPr>
+        <w:br/>
+      </w:r>
+      <w:proofErr w:type="spellStart"/>
+      <w:r>
+        <w:rPr>
           <w:i/>
           <w:iCs/>
           <w:sz w:val="18"/>
           <w:szCs w:val="18"/>
         </w:rPr>
+        <w:t>MediCheck</w:t>
+      </w:r>
+      <w:proofErr w:type="spellEnd"/>
+      <w:r>
+        <w:rPr>
+          <w:i/>
+          <w:iCs/>
+          <w:sz w:val="18"/>
+          <w:szCs w:val="18"/>
+        </w:rPr>
+        <w:t xml:space="preserve"> is an app that was created for </w:t>
+      </w:r>
+      <w:r>
+        <w:rPr>
+          <w:i/>
+          <w:iCs/>
+          <w:sz w:val="18"/>
+          <w:szCs w:val="18"/>
+        </w:rPr>
+        <w:t xml:space="preserve">the Amazon Echo and Dot. Its purpose is to help patients with Alzheimer’s Disease and other elderly patients remember to take their medications </w:t>
+      </w:r>
+      <w:r>
+        <w:rPr>
+          <w:i/>
+          <w:iCs/>
+          <w:sz w:val="18"/>
+          <w:szCs w:val="18"/>
+        </w:rPr>
+        <w:t>by using Alexa (Amazon’s AI) to set checkpoints and reminders for the</w:t>
+      </w:r>
+      <w:r>
+        <w:rPr>
+          <w:i/>
+          <w:iCs/>
+          <w:sz w:val="18"/>
+          <w:szCs w:val="18"/>
+        </w:rPr>
+        <w:t>se</w:t>
+      </w:r>
+      <w:r>
+        <w:rPr>
+          <w:i/>
+          <w:iCs/>
+          <w:sz w:val="18"/>
+          <w:szCs w:val="18"/>
+        </w:rPr>
+        <w:t xml:space="preserve"> patients.</w:t>
+      </w:r>
+    </w:p>
+    <w:p>
+      <w:pPr>
+        <w:pStyle w:val="ListParagraph"/>
+        <w:numPr>
+          <w:ilvl w:val="0"/>
+          <w:numId w:val="24"/>
+        </w:numPr>
+        <w:tabs>
+          <w:tab w:val="left" w:pos="360"/>
+          <w:tab w:val="left" w:pos="1440"/>
+          <w:tab w:val="left" w:pos="5760"/>
+          <w:tab w:val="left" w:pos="7920"/>
+          <w:tab w:val="right" w:pos="10800"/>
+        </w:tabs>
+        <w:rPr>
+          <w:iCs/>
+        </w:rPr>
+      </w:pPr>
+      <w:r>
+        <w:rPr>
+          <w:iCs/>
+        </w:rPr>
+        <w:t xml:space="preserve">Created using Amazon’s Alexa App Builder and AWS </w:t>
+      </w:r>
+      <w:r>
+        <w:rPr>
+          <w:iCs/>
+        </w:rPr>
+        <w:t>Lambda Programming</w:t>
+      </w:r>
+    </w:p>
+    <w:p>
+      <w:pPr>
+        <w:pStyle w:val="ListParagraph"/>
+        <w:numPr>
+          <w:ilvl w:val="0"/>
+          <w:numId w:val="24"/>
+        </w:numPr>
+        <w:tabs>
+          <w:tab w:val="left" w:pos="360"/>
+          <w:tab w:val="left" w:pos="1440"/>
+          <w:tab w:val="left" w:pos="5760"/>
+          <w:tab w:val="left" w:pos="7920"/>
+          <w:tab w:val="right" w:pos="10800"/>
+        </w:tabs>
+        <w:rPr>
+          <w:iCs/>
+        </w:rPr>
+      </w:pPr>
+      <w:r>
+        <w:rPr>
+          <w:iCs/>
+        </w:rPr>
+        <w:t>Implemented a cost-effective solution that could save lives if distributed as a finalized app for ‘Dot’ owners</w:t>
+      </w:r>
+    </w:p>
+    <w:p>
+      <w:pPr>
+        <w:tabs>
+          <w:tab w:val="left" w:pos="360"/>
+          <w:tab w:val="left" w:pos="1440"/>
+          <w:tab w:val="left" w:pos="5760"/>
+          <w:tab w:val="left" w:pos="7920"/>
+          <w:tab w:val="right" w:pos="10800"/>
+        </w:tabs>
+        <w:spacing w:after="80"/>
+        <w:rPr>
+          <w:b/>
+          <w:iCs/>
+          <w:sz w:val="26"/>
+          <w:szCs w:val="26"/>
+          <w:u w:val="thick"/>
+        </w:rPr>
+      </w:pPr>
+      <w:r>
+        <w:rPr>
+          <w:b/>
+          <w:iCs/>
+          <w:sz w:val="26"/>
+          <w:szCs w:val="26"/>
+          <w:u w:val="thick"/>
+        </w:rPr>
+        <w:t xml:space="preserve">Skills </w:t>
+      </w:r>
+      <w:r>
+        <w:rPr>
+          <w:b/>
+          <w:iCs/>
+          <w:sz w:val="26"/>
+          <w:szCs w:val="26"/>
+          <w:u w:val="thick"/>
+        </w:rPr>
+        <w:tab/>
+      </w:r>
+      <w:r>
+        <w:rPr>
+          <w:b/>
+          <w:iCs/>
+          <w:sz w:val="26"/>
+          <w:szCs w:val="26"/>
+          <w:u w:val="thick"/>
+        </w:rPr>
+        <w:tab/>
+      </w:r>
+      <w:r>
+        <w:rPr>
+          <w:b/>
+          <w:iCs/>
+          <w:sz w:val="26"/>
+          <w:szCs w:val="26"/>
+          <w:u w:val="thick"/>
+        </w:rPr>
+        <w:tab/>
+      </w:r>
+      <w:r>
+        <w:rPr>
+          <w:b/>
+          <w:iCs/>
+          <w:sz w:val="26"/>
+          <w:szCs w:val="26"/>
+          <w:u w:val="thick"/>
+        </w:rPr>
+        <w:tab/>
+      </w:r>
+    </w:p>
+    <w:p>
+      <w:pPr>
+        <w:tabs>
+          <w:tab w:val="left" w:pos="360"/>
+          <w:tab w:val="left" w:pos="1440"/>
+          <w:tab w:val="left" w:pos="5760"/>
+          <w:tab w:val="left" w:pos="7920"/>
+          <w:tab w:val="right" w:pos="10800"/>
+        </w:tabs>
+        <w:rPr>
+          <w:iCs/>
+          <w:sz w:val="21"/>
+          <w:szCs w:val="21"/>
+        </w:rPr>
+      </w:pPr>
+      <w:r>
+        <w:rPr>
+          <w:b/>
+          <w:iCs/>
+          <w:sz w:val="21"/>
+          <w:szCs w:val="21"/>
+        </w:rPr>
+        <w:t>Computer</w:t>
+      </w:r>
+      <w:r>
+        <w:rPr>
+          <w:b/>
+          <w:iCs/>
+          <w:sz w:val="21"/>
+          <w:szCs w:val="21"/>
+        </w:rPr>
+        <w:t>:</w:t>
+      </w:r>
+      <w:proofErr w:type="gramStart"/>
+      <w:r>
+        <w:rPr>
+          <w:b/>
+          <w:iCs/>
+          <w:sz w:val="21"/>
+          <w:szCs w:val="21"/>
+        </w:rPr>
+        <w:tab/>
+      </w:r>
+      <w:r>
+        <w:rPr>
+          <w:b/>
+          <w:iCs/>
+          <w:sz w:val="21"/>
+          <w:szCs w:val="21"/>
+        </w:rPr>
+        <w:t xml:space="preserve">  </w:t>
+      </w:r>
+      <w:r>
+        <w:rPr>
+          <w:b/>
+          <w:iCs/>
+          <w:sz w:val="21"/>
+          <w:szCs w:val="21"/>
+        </w:rPr>
+        <w:t>(</w:t>
+      </w:r>
+      <w:proofErr w:type="gramEnd"/>
+      <w:r>
+        <w:rPr>
+          <w:b/>
+          <w:iCs/>
+          <w:sz w:val="21"/>
+          <w:szCs w:val="21"/>
+        </w:rPr>
+        <w:t xml:space="preserve">Languages) </w:t>
+      </w:r>
+      <w:r>
+        <w:rPr>
+          <w:iCs/>
+          <w:sz w:val="21"/>
+          <w:szCs w:val="21"/>
+        </w:rPr>
+        <w:t>Java, C++</w:t>
+      </w:r>
+    </w:p>
+    <w:p>
+      <w:pPr>
+        <w:tabs>
+          <w:tab w:val="left" w:pos="360"/>
+          <w:tab w:val="left" w:pos="1440"/>
+          <w:tab w:val="left" w:pos="5760"/>
+          <w:tab w:val="left" w:pos="7920"/>
+          <w:tab w:val="right" w:pos="10800"/>
+        </w:tabs>
+        <w:rPr>
+          <w:iCs/>
+          <w:sz w:val="21"/>
+          <w:szCs w:val="21"/>
+        </w:rPr>
+      </w:pPr>
+      <w:r>
+        <w:rPr>
+          <w:b/>
+          <w:iCs/>
+          <w:sz w:val="21"/>
+          <w:szCs w:val="21"/>
+        </w:rPr>
+        <w:t xml:space="preserve">Lab Equipment: </w:t>
+      </w:r>
+      <w:r>
+        <w:rPr>
+          <w:iCs/>
+          <w:sz w:val="21"/>
+          <w:szCs w:val="21"/>
+        </w:rPr>
+        <w:t xml:space="preserve">Chemistry Lab Equipment </w:t>
+      </w:r>
+    </w:p>
+    <w:p>
+      <w:pPr>
+        <w:tabs>
+          <w:tab w:val="left" w:pos="360"/>
+          <w:tab w:val="left" w:pos="1440"/>
+          <w:tab w:val="left" w:pos="5760"/>
+          <w:tab w:val="left" w:pos="7920"/>
+          <w:tab w:val="right" w:pos="10800"/>
+        </w:tabs>
+        <w:rPr>
+          <w:iCs/>
+        </w:rPr>
+      </w:pPr>
+      <w:r>
+        <w:rPr>
+          <w:b/>
+          <w:iCs/>
+          <w:sz w:val="21"/>
+          <w:szCs w:val="21"/>
+        </w:rPr>
+        <w:t>Publications:</w:t>
+      </w:r>
+      <w:proofErr w:type="gramStart"/>
+      <w:r>
+        <w:rPr>
+          <w:b/>
+          <w:iCs/>
+          <w:sz w:val="21"/>
+          <w:szCs w:val="21"/>
+        </w:rPr>
+        <w:tab/>
+      </w:r>
+      <w:r>
+        <w:rPr>
+          <w:b/>
+          <w:iCs/>
+          <w:sz w:val="21"/>
+          <w:szCs w:val="21"/>
+        </w:rPr>
+        <w:t xml:space="preserve">  </w:t>
+      </w:r>
+      <w:r>
+        <w:rPr>
+          <w:iCs/>
+          <w:sz w:val="21"/>
+          <w:szCs w:val="21"/>
+        </w:rPr>
+        <w:t>Skeletal</w:t>
+      </w:r>
+      <w:proofErr w:type="gramEnd"/>
+      <w:r>
+        <w:rPr>
+          <w:iCs/>
+          <w:sz w:val="21"/>
+          <w:szCs w:val="21"/>
+        </w:rPr>
+        <w:t xml:space="preserve"> Fluorosis Prevention Analysis</w:t>
+      </w:r>
+    </w:p>
+    <w:p>
+      <w:pPr>
+        <w:tabs>
+          <w:tab w:val="left" w:pos="360"/>
+          <w:tab w:val="left" w:pos="1440"/>
+          <w:tab w:val="left" w:pos="5760"/>
+          <w:tab w:val="left" w:pos="7920"/>
+          <w:tab w:val="right" w:pos="10800"/>
+        </w:tabs>
+        <w:spacing w:after="80"/>
+        <w:rPr>
+          <w:b/>
+          <w:iCs/>
+          <w:sz w:val="26"/>
+          <w:szCs w:val="26"/>
+          <w:u w:val="thick"/>
+        </w:rPr>
+      </w:pPr>
+      <w:r>
+        <w:rPr>
+          <w:b/>
+          <w:iCs/>
+          <w:sz w:val="26"/>
+          <w:szCs w:val="26"/>
+          <w:u w:val="thick"/>
+        </w:rPr>
+        <w:t xml:space="preserve">Experience     </w:t>
+      </w:r>
+      <w:r>
+        <w:rPr>
+          <w:b/>
+          <w:iCs/>
+          <w:sz w:val="26"/>
+          <w:szCs w:val="26"/>
+          <w:u w:val="thick"/>
+        </w:rPr>
+        <w:tab/>
+      </w:r>
+      <w:r>
+        <w:rPr>
+          <w:b/>
+          <w:iCs/>
+          <w:sz w:val="26"/>
+          <w:szCs w:val="26"/>
+          <w:u w:val="thick"/>
+        </w:rPr>
+        <w:tab/>
+      </w:r>
+      <w:r>
+        <w:rPr>
+          <w:b/>
+          <w:iCs/>
+          <w:sz w:val="26"/>
+          <w:szCs w:val="26"/>
+          <w:u w:val="thick"/>
+        </w:rPr>
+        <w:tab/>
+      </w:r>
+    </w:p>
+    <w:p>
+      <w:pPr>
+        <w:tabs>
+          <w:tab w:val="left" w:pos="360"/>
+          <w:tab w:val="left" w:pos="1440"/>
+          <w:tab w:val="left" w:pos="5760"/>
+          <w:tab w:val="left" w:pos="7920"/>
+          <w:tab w:val="right" w:pos="10800"/>
+        </w:tabs>
+        <w:rPr>
+          <w:b/>
+          <w:iCs/>
+          <w:sz w:val="21"/>
+          <w:szCs w:val="21"/>
+        </w:rPr>
+      </w:pPr>
+      <w:r>
+        <w:rPr>
+          <w:b/>
+          <w:iCs/>
+          <w:sz w:val="21"/>
+          <w:szCs w:val="21"/>
+        </w:rPr>
+        <w:t>Einstein’s Workshop</w:t>
+      </w:r>
+      <w:r>
+        <w:rPr>
+          <w:b/>
+          <w:iCs/>
+          <w:sz w:val="21"/>
+          <w:szCs w:val="21"/>
+        </w:rPr>
+        <w:tab/>
+      </w:r>
+      <w:r>
+        <w:rPr>
+          <w:b/>
+          <w:iCs/>
+          <w:sz w:val="21"/>
+          <w:szCs w:val="21"/>
+        </w:rPr>
+        <w:tab/>
+      </w:r>
+      <w:r>
+        <w:rPr>
+          <w:b/>
+          <w:iCs/>
+          <w:sz w:val="21"/>
+          <w:szCs w:val="21"/>
+        </w:rPr>
+        <w:tab/>
+        <w:t>Burlington, MA</w:t>
+      </w:r>
+    </w:p>
+    <w:p>
+      <w:pPr>
+        <w:tabs>
+          <w:tab w:val="left" w:pos="360"/>
+          <w:tab w:val="left" w:pos="1440"/>
+          <w:tab w:val="left" w:pos="5760"/>
+          <w:tab w:val="left" w:pos="7920"/>
+          <w:tab w:val="right" w:pos="10800"/>
+        </w:tabs>
+        <w:rPr>
+          <w:i/>
+          <w:iCs/>
+          <w:sz w:val="21"/>
+          <w:szCs w:val="21"/>
+        </w:rPr>
+      </w:pPr>
+      <w:r>
+        <w:rPr>
+          <w:b/>
+          <w:i/>
+          <w:iCs/>
+          <w:sz w:val="21"/>
+          <w:szCs w:val="21"/>
+        </w:rPr>
+        <w:t>Mentor/Teacher’s Assistant/Event-Coordinator</w:t>
+      </w:r>
+      <w:r>
+        <w:rPr>
+          <w:b/>
+          <w:i/>
+          <w:iCs/>
+          <w:sz w:val="21"/>
+          <w:szCs w:val="21"/>
+        </w:rPr>
+        <w:tab/>
+      </w:r>
+      <w:r>
+        <w:rPr>
+          <w:b/>
+          <w:i/>
+          <w:iCs/>
+          <w:sz w:val="21"/>
+          <w:szCs w:val="21"/>
+        </w:rPr>
+        <w:tab/>
+      </w:r>
+      <w:r>
+        <w:rPr>
+          <w:b/>
+          <w:i/>
+          <w:iCs/>
+          <w:sz w:val="21"/>
+          <w:szCs w:val="21"/>
+        </w:rPr>
+        <w:tab/>
+      </w:r>
+      <w:r>
+        <w:rPr>
+          <w:i/>
+          <w:iCs/>
+          <w:sz w:val="21"/>
+          <w:szCs w:val="21"/>
+        </w:rPr>
+        <w:t>November</w:t>
+      </w:r>
+      <w:r>
+        <w:rPr>
+          <w:i/>
+          <w:iCs/>
+          <w:sz w:val="21"/>
+          <w:szCs w:val="21"/>
+        </w:rPr>
+        <w:t xml:space="preserve"> </w:t>
+      </w:r>
+      <w:r>
+        <w:rPr>
+          <w:i/>
+          <w:iCs/>
+          <w:sz w:val="21"/>
+          <w:szCs w:val="21"/>
+        </w:rPr>
+        <w:t>2011 – June 2016</w:t>
+      </w:r>
+    </w:p>
+    <w:p>
+      <w:pPr>
+        <w:tabs>
+          <w:tab w:val="left" w:pos="360"/>
+          <w:tab w:val="left" w:pos="1440"/>
+          <w:tab w:val="left" w:pos="5760"/>
+          <w:tab w:val="left" w:pos="7920"/>
+          <w:tab w:val="right" w:pos="10800"/>
+        </w:tabs>
+        <w:rPr>
+          <w:i/>
+          <w:iCs/>
+          <w:sz w:val="18"/>
+          <w:szCs w:val="18"/>
+        </w:rPr>
+      </w:pPr>
+      <w:r>
+        <w:rPr>
+          <w:i/>
+          <w:iCs/>
+          <w:sz w:val="18"/>
+          <w:szCs w:val="18"/>
+        </w:rPr>
         <w:t>Einstein’s Workshop is a maker space for grades preK-10 dedicated to teaching the skills required of an innovator, inventor and creator. The Workshop is dedicated to stimulating an interest in the fields of STEM through camps and classes.</w:t>
       </w:r>
+      <w:bookmarkStart w:id="0" w:name="_GoBack"/>
+      <w:bookmarkEnd w:id="0"/>
     </w:p>
     <w:p>
       <w:pPr>
@@ -1076,8 +1694,16 @@
         <w:rPr>
           <w:iCs/>
         </w:rPr>
-        <w:t>Taught and Tutored children in basic skills of Scratch, Inkscape, NXT Design and Software, Minecraft Art, etc</w:t>
-      </w:r>
+        <w:t xml:space="preserve">Taught and Tutored children in basic skills of Scratch, Inkscape, NXT Design and Software, Minecraft Art, </w:t>
+      </w:r>
+      <w:proofErr w:type="spellStart"/>
+      <w:r>
+        <w:rPr>
+          <w:iCs/>
+        </w:rPr>
+        <w:t>etc</w:t>
+      </w:r>
+      <w:proofErr w:type="spellEnd"/>
     </w:p>
     <w:p>
       <w:pPr>
@@ -1105,27 +1731,7 @@
           <w:szCs w:val="26"/>
           <w:u w:val="thick"/>
         </w:rPr>
-        <w:t>Hackathons</w:t>
-      </w:r>
-      <w:r>
-        <w:rPr>
-          <w:b/>
-          <w:iCs/>
-          <w:sz w:val="26"/>
-          <w:szCs w:val="26"/>
-          <w:u w:val="thick"/>
-        </w:rPr>
-        <w:t>/</w:t>
-      </w:r>
-      <w:r>
-        <w:rPr>
-          <w:b/>
-          <w:iCs/>
-          <w:sz w:val="26"/>
-          <w:szCs w:val="26"/>
-          <w:u w:val="thick"/>
-        </w:rPr>
-        <w:t>Projects</w:t>
+        <w:t xml:space="preserve">Activities            </w:t>
       </w:r>
       <w:r>
         <w:rPr>
@@ -1168,20 +1774,53 @@
           <w:tab w:val="right" w:pos="10800"/>
         </w:tabs>
         <w:rPr>
-          <w:b/>
-          <w:iCs/>
-          <w:sz w:val="21"/>
-          <w:szCs w:val="21"/>
-        </w:rPr>
-      </w:pPr>
-      <w:r>
-        <w:rPr>
-          <w:b/>
-          <w:iCs/>
-          <w:sz w:val="21"/>
-          <w:szCs w:val="21"/>
-        </w:rPr>
-        <w:t>Civilization VI CS1331 Edition</w:t>
+          <w:iCs/>
+        </w:rPr>
+      </w:pPr>
+      <w:r>
+        <w:rPr>
+          <w:b/>
+          <w:iCs/>
+        </w:rPr>
+        <w:t>Affiliations</w:t>
+      </w:r>
+      <w:r>
+        <w:rPr>
+          <w:b/>
+          <w:iCs/>
+          <w:sz w:val="21"/>
+          <w:szCs w:val="21"/>
+        </w:rPr>
+        <w:t>:</w:t>
+      </w:r>
+      <w:r>
+        <w:rPr>
+          <w:b/>
+          <w:iCs/>
+          <w:sz w:val="21"/>
+          <w:szCs w:val="21"/>
+        </w:rPr>
+        <w:tab/>
+        <w:t xml:space="preserve">     </w:t>
+      </w:r>
+      <w:r>
+        <w:rPr>
+          <w:iCs/>
+        </w:rPr>
+        <w:t xml:space="preserve">American Junior Academy of Science/Massachusetts Junior Academy of Science </w:t>
+      </w:r>
+      <w:r>
+        <w:rPr>
+          <w:iCs/>
+        </w:rPr>
+        <w:tab/>
+      </w:r>
+      <w:r>
+        <w:rPr>
+          <w:i/>
+          <w:iCs/>
+        </w:rPr>
+        <w:t>Sep 2015 - Present</w:t>
       </w:r>
     </w:p>
     <w:p>
@@ -1196,63 +1835,55 @@
         <w:rPr>
           <w:i/>
           <w:iCs/>
-          <w:sz w:val="18"/>
-          <w:szCs w:val="18"/>
-        </w:rPr>
-      </w:pPr>
+        </w:rPr>
+      </w:pPr>
+      <w:r>
+        <w:rPr>
+          <w:b/>
+          <w:iCs/>
+        </w:rPr>
+        <w:t xml:space="preserve">College Activities: </w:t>
+      </w:r>
+      <w:r>
+        <w:rPr>
+          <w:iCs/>
+        </w:rPr>
+        <w:t>Georgia Tech Crew Club (Rowing)</w:t>
+      </w:r>
+      <w:r>
+        <w:rPr>
+          <w:iCs/>
+        </w:rPr>
+        <w:t xml:space="preserve"> </w:t>
+      </w:r>
+      <w:r>
+        <w:rPr>
+          <w:iCs/>
+        </w:rPr>
+        <w:tab/>
+      </w:r>
+      <w:r>
+        <w:rPr>
+          <w:iCs/>
+        </w:rPr>
+        <w:tab/>
+      </w:r>
+      <w:r>
+        <w:rPr>
+          <w:iCs/>
+        </w:rPr>
+        <w:tab/>
+      </w:r>
       <w:r>
         <w:rPr>
           <w:i/>
           <w:iCs/>
-          <w:sz w:val="18"/>
-          <w:szCs w:val="18"/>
-        </w:rPr>
-        <w:t>We created and coded a version of Civilization -</w:t>
-      </w:r>
-      <w:r>
-        <w:rPr>
-          <w:i/>
-          <w:iCs/>
-          <w:sz w:val="18"/>
-          <w:szCs w:val="18"/>
-        </w:rPr>
-        <w:t xml:space="preserve"> a turn based strategy game that was the focus of our</w:t>
-      </w:r>
-      <w:r>
-        <w:rPr>
-          <w:i/>
-          <w:iCs/>
-          <w:sz w:val="18"/>
-          <w:szCs w:val="18"/>
-        </w:rPr>
-        <w:t xml:space="preserve"> homework in our</w:t>
-      </w:r>
-      <w:r>
-        <w:rPr>
-          <w:i/>
-          <w:iCs/>
-          <w:sz w:val="18"/>
-          <w:szCs w:val="18"/>
-        </w:rPr>
-        <w:t xml:space="preserve"> CS 1331 Object Oriented Programming Class. We were responsible for creating a majority of the Classes and functionality of the </w:t>
-      </w:r>
-      <w:r>
-        <w:rPr>
-          <w:i/>
-          <w:iCs/>
-          <w:sz w:val="18"/>
-          <w:szCs w:val="18"/>
-        </w:rPr>
-        <w:t xml:space="preserve">game – including the UI. </w:t>
+        </w:rPr>
+        <w:t>August 2016 – Present</w:t>
       </w:r>
     </w:p>
     <w:p>
       <w:pPr>
-        <w:pStyle w:val="ListParagraph"/>
-        <w:numPr>
-          <w:ilvl w:val="0"/>
-          <w:numId w:val="24"/>
-        </w:numPr>
         <w:tabs>
           <w:tab w:val="left" w:pos="360"/>
           <w:tab w:val="left" w:pos="1440"/>
@@ -1269,24 +1900,57 @@
         <w:rPr>
           <w:iCs/>
         </w:rPr>
-        <w:t xml:space="preserve">Created the units and their functionality using </w:t>
-      </w:r>
-      <w:r>
-        <w:rPr>
-          <w:iCs/>
-        </w:rPr>
-        <w:t>Java</w:t>
-      </w:r>
-      <w:bookmarkStart w:id="0" w:name="_GoBack"/>
-      <w:bookmarkEnd w:id="0"/>
+        <w:tab/>
+      </w:r>
+      <w:r>
+        <w:rPr>
+          <w:iCs/>
+        </w:rPr>
+        <w:tab/>
+        <w:t xml:space="preserve">    Grey Hat </w:t>
+      </w:r>
+      <w:proofErr w:type="spellStart"/>
+      <w:r>
+        <w:rPr>
+          <w:iCs/>
+        </w:rPr>
+        <w:t>CyberSecurity</w:t>
+      </w:r>
+      <w:proofErr w:type="spellEnd"/>
+      <w:r>
+        <w:rPr>
+          <w:iCs/>
+        </w:rPr>
+        <w:t xml:space="preserve"> Club </w:t>
+      </w:r>
+      <w:r>
+        <w:rPr>
+          <w:iCs/>
+        </w:rPr>
+        <w:tab/>
+      </w:r>
+      <w:r>
+        <w:rPr>
+          <w:iCs/>
+        </w:rPr>
+        <w:tab/>
+      </w:r>
+      <w:r>
+        <w:rPr>
+          <w:iCs/>
+        </w:rPr>
+        <w:tab/>
+      </w:r>
+      <w:r>
+        <w:rPr>
+          <w:i/>
+          <w:iCs/>
+        </w:rPr>
+        <w:t>August 2016 – Present</w:t>
+      </w:r>
     </w:p>
     <w:p>
       <w:pPr>
-        <w:pStyle w:val="ListParagraph"/>
-        <w:numPr>
-          <w:ilvl w:val="0"/>
-          <w:numId w:val="24"/>
-        </w:numPr>
         <w:tabs>
           <w:tab w:val="left" w:pos="360"/>
           <w:tab w:val="left" w:pos="1440"/>
@@ -1295,644 +1959,58 @@
           <w:tab w:val="right" w:pos="10800"/>
         </w:tabs>
         <w:rPr>
-          <w:i/>
-          <w:iCs/>
-        </w:rPr>
-      </w:pPr>
-      <w:r>
-        <w:rPr>
-          <w:iCs/>
-        </w:rPr>
-        <w:t xml:space="preserve">Effectively Used </w:t>
-      </w:r>
-      <w:r>
-        <w:rPr>
-          <w:iCs/>
-        </w:rPr>
-        <w:t>Java by incorporating unique concepts such as Inheritance and Polymorphism as well as Javafx</w:t>
-      </w:r>
-    </w:p>
-    <w:p>
-      <w:pPr>
-        <w:tabs>
-          <w:tab w:val="left" w:pos="360"/>
-          <w:tab w:val="left" w:pos="1440"/>
-          <w:tab w:val="left" w:pos="5760"/>
-          <w:tab w:val="left" w:pos="7920"/>
-          <w:tab w:val="right" w:pos="10800"/>
-        </w:tabs>
-        <w:rPr>
-          <w:i/>
-          <w:iCs/>
-          <w:sz w:val="18"/>
-          <w:szCs w:val="18"/>
-        </w:rPr>
-      </w:pPr>
-      <w:r>
-        <w:rPr>
-          <w:b/>
-          <w:iCs/>
-          <w:sz w:val="21"/>
-          <w:szCs w:val="21"/>
-        </w:rPr>
-        <w:t>MediCheck</w:t>
-      </w:r>
-      <w:r>
-        <w:rPr>
-          <w:b/>
-          <w:iCs/>
-          <w:sz w:val="21"/>
-          <w:szCs w:val="21"/>
-        </w:rPr>
-        <w:br/>
-      </w:r>
-      <w:r>
-        <w:rPr>
-          <w:i/>
-          <w:iCs/>
-          <w:sz w:val="18"/>
-          <w:szCs w:val="18"/>
-        </w:rPr>
-        <w:t xml:space="preserve">MediCheck is an app that was created for </w:t>
-      </w:r>
-      <w:r>
-        <w:rPr>
-          <w:i/>
-          <w:iCs/>
-          <w:sz w:val="18"/>
-          <w:szCs w:val="18"/>
-        </w:rPr>
-        <w:t xml:space="preserve">the Amazon Echo and Dot. Its purpose is to help patients with Alzheimer’s Disease and other elderly patients remember to take their medications </w:t>
-      </w:r>
-      <w:r>
-        <w:rPr>
-          <w:i/>
-          <w:iCs/>
-          <w:sz w:val="18"/>
-          <w:szCs w:val="18"/>
-        </w:rPr>
-        <w:t>by using Alexa (Amazon’s AI) to set checkpoints and reminders for the patients.</w:t>
-      </w:r>
-    </w:p>
-    <w:p>
-      <w:pPr>
-        <w:pStyle w:val="ListParagraph"/>
-        <w:numPr>
-          <w:ilvl w:val="0"/>
-          <w:numId w:val="24"/>
-        </w:numPr>
-        <w:tabs>
-          <w:tab w:val="left" w:pos="360"/>
-          <w:tab w:val="left" w:pos="1440"/>
-          <w:tab w:val="left" w:pos="5760"/>
-          <w:tab w:val="left" w:pos="7920"/>
-          <w:tab w:val="right" w:pos="10800"/>
-        </w:tabs>
-        <w:rPr>
-          <w:iCs/>
-        </w:rPr>
-      </w:pPr>
-      <w:r>
-        <w:rPr>
-          <w:iCs/>
-        </w:rPr>
-        <w:t xml:space="preserve">Created using Amazon’s Alexa App Builder and AWS </w:t>
-      </w:r>
-      <w:r>
-        <w:rPr>
-          <w:iCs/>
-        </w:rPr>
-        <w:t>Lambda Programming</w:t>
-      </w:r>
-    </w:p>
-    <w:p>
-      <w:pPr>
-        <w:pStyle w:val="ListParagraph"/>
-        <w:numPr>
-          <w:ilvl w:val="0"/>
-          <w:numId w:val="24"/>
-        </w:numPr>
-        <w:tabs>
-          <w:tab w:val="left" w:pos="360"/>
-          <w:tab w:val="left" w:pos="1440"/>
-          <w:tab w:val="left" w:pos="5760"/>
-          <w:tab w:val="left" w:pos="7920"/>
-          <w:tab w:val="right" w:pos="10800"/>
-        </w:tabs>
-        <w:rPr>
-          <w:iCs/>
-        </w:rPr>
-      </w:pPr>
-      <w:r>
-        <w:rPr>
-          <w:iCs/>
-        </w:rPr>
-        <w:t>Implemented a cost-effective solution that could save lives if distributed as a finalized app for ‘Dot’ owners</w:t>
-      </w:r>
-    </w:p>
-    <w:p>
-      <w:pPr>
-        <w:tabs>
-          <w:tab w:val="left" w:pos="360"/>
-          <w:tab w:val="left" w:pos="1440"/>
-          <w:tab w:val="left" w:pos="5760"/>
-          <w:tab w:val="left" w:pos="7920"/>
-          <w:tab w:val="right" w:pos="10800"/>
-        </w:tabs>
-        <w:spacing w:after="80"/>
-        <w:rPr>
-          <w:b/>
-          <w:iCs/>
-          <w:sz w:val="26"/>
-          <w:szCs w:val="26"/>
-          <w:u w:val="thick"/>
-        </w:rPr>
-      </w:pPr>
-      <w:r>
-        <w:rPr>
-          <w:b/>
-          <w:iCs/>
-          <w:sz w:val="26"/>
-          <w:szCs w:val="26"/>
-          <w:u w:val="thick"/>
-        </w:rPr>
-        <w:t xml:space="preserve">Activities            </w:t>
-      </w:r>
-      <w:r>
-        <w:rPr>
-          <w:b/>
-          <w:iCs/>
-          <w:sz w:val="26"/>
-          <w:szCs w:val="26"/>
-          <w:u w:val="thick"/>
+          <w:iCs/>
+          <w:sz w:val="21"/>
+          <w:szCs w:val="21"/>
+        </w:rPr>
+      </w:pPr>
+      <w:r>
+        <w:rPr>
+          <w:b/>
+          <w:iCs/>
+        </w:rPr>
+        <w:t>Interests:</w:t>
+      </w:r>
+      <w:r>
+        <w:rPr>
+          <w:b/>
+          <w:iCs/>
         </w:rPr>
         <w:tab/>
       </w:r>
       <w:r>
         <w:rPr>
-          <w:b/>
-          <w:iCs/>
-          <w:sz w:val="26"/>
-          <w:szCs w:val="26"/>
-          <w:u w:val="thick"/>
-        </w:rPr>
-        <w:tab/>
-      </w:r>
-      <w:r>
-        <w:rPr>
-          <w:b/>
-          <w:iCs/>
-          <w:sz w:val="26"/>
-          <w:szCs w:val="26"/>
-          <w:u w:val="thick"/>
-        </w:rPr>
-        <w:tab/>
-      </w:r>
-    </w:p>
-    <w:p>
-      <w:pPr>
-        <w:tabs>
-          <w:tab w:val="left" w:pos="360"/>
-          <w:tab w:val="left" w:pos="1440"/>
-          <w:tab w:val="left" w:pos="5760"/>
-          <w:tab w:val="left" w:pos="7920"/>
-          <w:tab w:val="right" w:pos="10800"/>
-        </w:tabs>
-        <w:rPr>
-          <w:iCs/>
-        </w:rPr>
-      </w:pPr>
-      <w:r>
-        <w:rPr>
-          <w:b/>
-          <w:iCs/>
-        </w:rPr>
-        <w:t>Affiliations</w:t>
-      </w:r>
-      <w:r>
-        <w:rPr>
-          <w:b/>
-          <w:iCs/>
-          <w:sz w:val="21"/>
-          <w:szCs w:val="21"/>
-        </w:rPr>
-        <w:t>:</w:t>
-      </w:r>
-      <w:r>
-        <w:rPr>
-          <w:b/>
-          <w:iCs/>
-          <w:sz w:val="21"/>
-          <w:szCs w:val="21"/>
-        </w:rPr>
-        <w:tab/>
-        <w:t xml:space="preserve">     </w:t>
-      </w:r>
-      <w:r>
-        <w:rPr>
-          <w:iCs/>
-        </w:rPr>
-        <w:t xml:space="preserve">American Junior Academy of Science/Massachusetts Junior Academy of Science </w:t>
-      </w:r>
-      <w:r>
-        <w:rPr>
-          <w:iCs/>
-        </w:rPr>
-        <w:tab/>
-      </w:r>
-      <w:r>
-        <w:rPr>
-          <w:i/>
-          <w:iCs/>
-        </w:rPr>
-        <w:t>Sep 2015 - Present</w:t>
-      </w:r>
-    </w:p>
-    <w:p>
-      <w:pPr>
-        <w:tabs>
-          <w:tab w:val="left" w:pos="360"/>
-          <w:tab w:val="left" w:pos="1440"/>
-          <w:tab w:val="left" w:pos="5760"/>
-          <w:tab w:val="left" w:pos="7920"/>
-          <w:tab w:val="right" w:pos="10800"/>
-        </w:tabs>
-        <w:rPr>
-          <w:i/>
-          <w:iCs/>
-        </w:rPr>
-      </w:pPr>
-      <w:r>
-        <w:rPr>
-          <w:b/>
-          <w:iCs/>
-        </w:rPr>
-        <w:t xml:space="preserve">College Activities: </w:t>
-      </w:r>
-      <w:r>
-        <w:rPr>
-          <w:iCs/>
-        </w:rPr>
-        <w:t>Georgia Tech Crew Club (Rowing)</w:t>
-      </w:r>
-      <w:r>
-        <w:rPr>
-          <w:iCs/>
+          <w:iCs/>
+        </w:rPr>
+        <w:t xml:space="preserve">    BCI’s (Brain Computer Interfaces), Cybersecurity, </w:t>
+      </w:r>
+      <w:r>
+        <w:rPr>
+          <w:iCs/>
+        </w:rPr>
+        <w:t>Networking</w:t>
+      </w:r>
+      <w:r>
+        <w:rPr>
+          <w:iCs/>
+        </w:rPr>
+        <w:t>, Dancing</w:t>
+      </w:r>
+      <w:r>
+        <w:rPr>
+          <w:iCs/>
+          <w:sz w:val="21"/>
+          <w:szCs w:val="21"/>
         </w:rPr>
         <w:t xml:space="preserve"> </w:t>
       </w:r>
       <w:r>
         <w:rPr>
           <w:iCs/>
-        </w:rPr>
-        <w:tab/>
-      </w:r>
-      <w:r>
-        <w:rPr>
-          <w:iCs/>
-        </w:rPr>
-        <w:tab/>
-      </w:r>
-      <w:r>
-        <w:rPr>
-          <w:iCs/>
-        </w:rPr>
-        <w:tab/>
-      </w:r>
-      <w:r>
-        <w:rPr>
-          <w:i/>
-          <w:iCs/>
-        </w:rPr>
-        <w:t>August 2016 – Present</w:t>
-      </w:r>
-    </w:p>
-    <w:p>
-      <w:pPr>
-        <w:tabs>
-          <w:tab w:val="left" w:pos="360"/>
-          <w:tab w:val="left" w:pos="1440"/>
-          <w:tab w:val="left" w:pos="5760"/>
-          <w:tab w:val="left" w:pos="7920"/>
-          <w:tab w:val="right" w:pos="10800"/>
-        </w:tabs>
-        <w:rPr>
-          <w:i/>
-          <w:iCs/>
-        </w:rPr>
-      </w:pPr>
-      <w:r>
-        <w:rPr>
-          <w:iCs/>
-        </w:rPr>
-        <w:tab/>
-      </w:r>
-      <w:r>
-        <w:rPr>
-          <w:iCs/>
-        </w:rPr>
-        <w:tab/>
-        <w:t xml:space="preserve">    Grey Hat CyberSecurity Club </w:t>
-      </w:r>
-      <w:r>
-        <w:rPr>
-          <w:iCs/>
-        </w:rPr>
-        <w:tab/>
-      </w:r>
-      <w:r>
-        <w:rPr>
-          <w:iCs/>
-        </w:rPr>
-        <w:tab/>
-      </w:r>
-      <w:r>
-        <w:rPr>
-          <w:iCs/>
-        </w:rPr>
-        <w:tab/>
-      </w:r>
-      <w:r>
-        <w:rPr>
-          <w:i/>
-          <w:iCs/>
-        </w:rPr>
-        <w:t>August 2016 – Present</w:t>
-      </w:r>
-    </w:p>
-    <w:p>
-      <w:pPr>
-        <w:tabs>
-          <w:tab w:val="left" w:pos="360"/>
-          <w:tab w:val="left" w:pos="1440"/>
-          <w:tab w:val="left" w:pos="5760"/>
-          <w:tab w:val="left" w:pos="7920"/>
-          <w:tab w:val="right" w:pos="10800"/>
-        </w:tabs>
-        <w:rPr>
-          <w:iCs/>
-          <w:sz w:val="21"/>
-          <w:szCs w:val="21"/>
-        </w:rPr>
-      </w:pPr>
-      <w:r>
-        <w:rPr>
-          <w:b/>
-          <w:iCs/>
-        </w:rPr>
-        <w:t>Interests:</w:t>
-      </w:r>
-      <w:r>
-        <w:rPr>
-          <w:b/>
-          <w:iCs/>
-        </w:rPr>
-        <w:tab/>
-      </w:r>
-      <w:r>
-        <w:rPr>
-          <w:iCs/>
-        </w:rPr>
-        <w:t xml:space="preserve">    BCI’s (Brain Computer Interfaces), Cybersecurity, Data Analysis, Dancing</w:t>
-      </w:r>
-      <w:r>
-        <w:rPr>
-          <w:iCs/>
           <w:sz w:val="21"/>
           <w:szCs w:val="21"/>
         </w:rPr>
         <w:t xml:space="preserve"> </w:t>
-      </w:r>
-    </w:p>
-    <w:p>
-      <w:pPr>
-        <w:tabs>
-          <w:tab w:val="left" w:pos="360"/>
-          <w:tab w:val="left" w:pos="1440"/>
-          <w:tab w:val="left" w:pos="5760"/>
-          <w:tab w:val="left" w:pos="7920"/>
-          <w:tab w:val="right" w:pos="10800"/>
-        </w:tabs>
-        <w:spacing w:after="80"/>
-        <w:rPr>
-          <w:b/>
-          <w:iCs/>
-          <w:sz w:val="26"/>
-          <w:szCs w:val="26"/>
-          <w:u w:val="thick"/>
-        </w:rPr>
-      </w:pPr>
-      <w:r>
-        <w:rPr>
-          <w:b/>
-          <w:iCs/>
-          <w:sz w:val="26"/>
-          <w:szCs w:val="26"/>
-          <w:u w:val="thick"/>
-        </w:rPr>
-        <w:t xml:space="preserve">Skills </w:t>
-      </w:r>
-      <w:r>
-        <w:rPr>
-          <w:b/>
-          <w:iCs/>
-          <w:sz w:val="26"/>
-          <w:szCs w:val="26"/>
-          <w:u w:val="thick"/>
-        </w:rPr>
-        <w:tab/>
-      </w:r>
-      <w:r>
-        <w:rPr>
-          <w:b/>
-          <w:iCs/>
-          <w:sz w:val="26"/>
-          <w:szCs w:val="26"/>
-          <w:u w:val="thick"/>
-        </w:rPr>
-        <w:tab/>
-      </w:r>
-      <w:r>
-        <w:rPr>
-          <w:b/>
-          <w:iCs/>
-          <w:sz w:val="26"/>
-          <w:szCs w:val="26"/>
-          <w:u w:val="thick"/>
-        </w:rPr>
-        <w:tab/>
-      </w:r>
-      <w:r>
-        <w:rPr>
-          <w:b/>
-          <w:iCs/>
-          <w:sz w:val="26"/>
-          <w:szCs w:val="26"/>
-          <w:u w:val="thick"/>
-        </w:rPr>
-        <w:tab/>
-      </w:r>
-    </w:p>
-    <w:p>
-      <w:pPr>
-        <w:tabs>
-          <w:tab w:val="left" w:pos="360"/>
-          <w:tab w:val="left" w:pos="1440"/>
-          <w:tab w:val="left" w:pos="5760"/>
-          <w:tab w:val="left" w:pos="7920"/>
-          <w:tab w:val="right" w:pos="10800"/>
-        </w:tabs>
-        <w:rPr>
-          <w:iCs/>
-          <w:sz w:val="21"/>
-          <w:szCs w:val="21"/>
-        </w:rPr>
-      </w:pPr>
-      <w:r>
-        <w:rPr>
-          <w:b/>
-          <w:iCs/>
-          <w:sz w:val="21"/>
-          <w:szCs w:val="21"/>
-        </w:rPr>
-        <w:t>Computer</w:t>
-      </w:r>
-      <w:r>
-        <w:rPr>
-          <w:b/>
-          <w:iCs/>
-          <w:sz w:val="21"/>
-          <w:szCs w:val="21"/>
-        </w:rPr>
-        <w:t>:</w:t>
-      </w:r>
-      <w:r>
-        <w:rPr>
-          <w:b/>
-          <w:iCs/>
-          <w:sz w:val="21"/>
-          <w:szCs w:val="21"/>
-        </w:rPr>
-        <w:tab/>
-      </w:r>
-      <w:r>
-        <w:rPr>
-          <w:b/>
-          <w:iCs/>
-          <w:sz w:val="21"/>
-          <w:szCs w:val="21"/>
-        </w:rPr>
-        <w:t xml:space="preserve">(Languages) </w:t>
-      </w:r>
-      <w:r>
-        <w:rPr>
-          <w:iCs/>
-          <w:sz w:val="21"/>
-          <w:szCs w:val="21"/>
-        </w:rPr>
-        <w:t>Java, C++</w:t>
-      </w:r>
-    </w:p>
-    <w:p>
-      <w:pPr>
-        <w:tabs>
-          <w:tab w:val="left" w:pos="360"/>
-          <w:tab w:val="left" w:pos="1440"/>
-          <w:tab w:val="left" w:pos="5760"/>
-          <w:tab w:val="left" w:pos="7920"/>
-          <w:tab w:val="right" w:pos="10800"/>
-        </w:tabs>
-        <w:rPr>
-          <w:iCs/>
-          <w:sz w:val="21"/>
-          <w:szCs w:val="21"/>
-        </w:rPr>
-      </w:pPr>
-      <w:r>
-        <w:rPr>
-          <w:b/>
-          <w:iCs/>
-          <w:sz w:val="21"/>
-          <w:szCs w:val="21"/>
-        </w:rPr>
-        <w:t xml:space="preserve">Lab </w:t>
-      </w:r>
-      <w:r>
-        <w:rPr>
-          <w:b/>
-          <w:iCs/>
-          <w:sz w:val="21"/>
-          <w:szCs w:val="21"/>
-        </w:rPr>
-        <w:t>Equipment</w:t>
-      </w:r>
-      <w:r>
-        <w:rPr>
-          <w:b/>
-          <w:iCs/>
-          <w:sz w:val="21"/>
-          <w:szCs w:val="21"/>
-        </w:rPr>
-        <w:t>:</w:t>
-      </w:r>
-      <w:r>
-        <w:rPr>
-          <w:b/>
-          <w:iCs/>
-          <w:sz w:val="21"/>
-          <w:szCs w:val="21"/>
-        </w:rPr>
-        <w:t xml:space="preserve"> </w:t>
-      </w:r>
-      <w:r>
-        <w:rPr>
-          <w:iCs/>
-          <w:sz w:val="21"/>
-          <w:szCs w:val="21"/>
-        </w:rPr>
-        <w:t xml:space="preserve">Chemistry Lab Equipment (ie. Bunsen Burners, Pipets, Burettes, Spectrophotometers) </w:t>
-      </w:r>
-    </w:p>
-    <w:p>
-      <w:pPr>
-        <w:tabs>
-          <w:tab w:val="left" w:pos="360"/>
-          <w:tab w:val="left" w:pos="1440"/>
-          <w:tab w:val="left" w:pos="5760"/>
-          <w:tab w:val="left" w:pos="7920"/>
-          <w:tab w:val="right" w:pos="10800"/>
-        </w:tabs>
-        <w:rPr>
-          <w:iCs/>
-          <w:sz w:val="21"/>
-          <w:szCs w:val="21"/>
-        </w:rPr>
-      </w:pPr>
-      <w:r>
-        <w:rPr>
-          <w:b/>
-          <w:iCs/>
-          <w:sz w:val="21"/>
-          <w:szCs w:val="21"/>
-        </w:rPr>
-        <w:t>Publications:</w:t>
-      </w:r>
-      <w:r>
-        <w:rPr>
-          <w:b/>
-          <w:iCs/>
-          <w:sz w:val="21"/>
-          <w:szCs w:val="21"/>
-        </w:rPr>
-        <w:tab/>
-      </w:r>
-      <w:r>
-        <w:rPr>
-          <w:iCs/>
-          <w:sz w:val="21"/>
-          <w:szCs w:val="21"/>
-        </w:rPr>
-        <w:t xml:space="preserve">Skeletal Fluorosis Prevention Analysis </w:t>
       </w:r>
     </w:p>
     <w:p>
@@ -2247,7 +2325,25 @@
           <w:sz w:val="21"/>
           <w:szCs w:val="21"/>
         </w:rPr>
-        <w:t xml:space="preserve">Represented our brand new organization when communicating to other schools, companies, and other organizations </w:t>
+        <w:t xml:space="preserve">Represented our </w:t>
+      </w:r>
+      <w:proofErr w:type="gramStart"/>
+      <w:r>
+        <w:rPr>
+          <w:iCs/>
+          <w:sz w:val="21"/>
+          <w:szCs w:val="21"/>
+        </w:rPr>
+        <w:t>brand new</w:t>
+      </w:r>
+      <w:proofErr w:type="gramEnd"/>
+      <w:r>
+        <w:rPr>
+          <w:iCs/>
+          <w:sz w:val="21"/>
+          <w:szCs w:val="21"/>
+        </w:rPr>
+        <w:t xml:space="preserve"> organization when communicating to other schools, companies, and other organizations </w:t>
       </w:r>
     </w:p>
     <w:p>
@@ -6465,7 +6561,7 @@
 </file>
 
 <file path=customXml/itemProps1.xml><?xml version="1.0" encoding="utf-8"?>
-<ds:datastoreItem xmlns:ds="http://schemas.openxmlformats.org/officeDocument/2006/customXml" ds:itemID="{FE7453FB-83A8-A540-BAA5-8F3ED2B9AE7A}">
+<ds:datastoreItem xmlns:ds="http://schemas.openxmlformats.org/officeDocument/2006/customXml" ds:itemID="{AFDA5F78-E8E8-5444-A6F7-01BAA7AC3DDE}">
   <ds:schemaRefs>
     <ds:schemaRef ds:uri="http://schemas.openxmlformats.org/officeDocument/2006/bibliography"/>
   </ds:schemaRefs>

</xml_diff>